<commit_message>
Module 16 Public Report document adjusts
</commit_message>
<xml_diff>
--- a/Public Report Module 16 (Final Public Report)/Final Public Report.docx
+++ b/Public Report Module 16 (Final Public Report)/Final Public Report.docx
@@ -611,7 +611,6 @@
         <w:rPr>
           <w:rtl w:val="0"/>
         </w:rPr>
-        <w:t xml:space="preserve">Coadvisor: Prof. Egon Daxbacher</w:t>
       </w:r>
     </w:p>
     <w:p>
@@ -1387,12 +1386,12 @@
           <wp:inline distB="0" distT="0" distL="0" distR="0">
             <wp:extent cx="5400656" cy="3174545"/>
             <wp:effectExtent b="0" l="0" r="0" t="0"/>
-            <wp:docPr id="691564649" name="image6.png"/>
+            <wp:docPr id="691564649" name="image1.png"/>
             <a:graphic>
               <a:graphicData uri="http://schemas.openxmlformats.org/drawingml/2006/picture">
                 <pic:pic>
                   <pic:nvPicPr>
-                    <pic:cNvPr id="0" name="image6.png"/>
+                    <pic:cNvPr id="0" name="image1.png"/>
                     <pic:cNvPicPr preferRelativeResize="0"/>
                   </pic:nvPicPr>
                   <pic:blipFill>
@@ -2739,7 +2738,7 @@
     </w:p>
     <w:sdt>
       <w:sdtPr>
-        <w:id w:val="1344491701"/>
+        <w:id w:val="-1266582095"/>
         <w:docPartObj>
           <w:docPartGallery w:val="Table of Contents"/>
           <w:docPartUnique w:val="1"/>
@@ -4391,12 +4390,12 @@
             <wp:extent cx="4536458" cy="2743200"/>
             <wp:effectExtent b="0" l="0" r="0" t="0"/>
             <wp:wrapTopAndBottom distB="114300" distT="114300"/>
-            <wp:docPr id="691564650" name="image3.png"/>
+            <wp:docPr id="691564650" name="image5.png"/>
             <a:graphic>
               <a:graphicData uri="http://schemas.openxmlformats.org/drawingml/2006/picture">
                 <pic:pic>
                   <pic:nvPicPr>
-                    <pic:cNvPr id="0" name="image3.png"/>
+                    <pic:cNvPr id="0" name="image5.png"/>
                     <pic:cNvPicPr preferRelativeResize="0"/>
                   </pic:nvPicPr>
                   <pic:blipFill>
@@ -4681,12 +4680,12 @@
             <wp:extent cx="5727700" cy="2743200"/>
             <wp:effectExtent b="0" l="0" r="0" t="0"/>
             <wp:wrapTopAndBottom distB="114300" distT="114300"/>
-            <wp:docPr id="691564648" name="image5.png"/>
+            <wp:docPr id="691564648" name="image6.png"/>
             <a:graphic>
               <a:graphicData uri="http://schemas.openxmlformats.org/drawingml/2006/picture">
                 <pic:pic>
                   <pic:nvPicPr>
-                    <pic:cNvPr id="0" name="image5.png"/>
+                    <pic:cNvPr id="0" name="image6.png"/>
                     <pic:cNvPicPr preferRelativeResize="0"/>
                   </pic:nvPicPr>
                   <pic:blipFill>
@@ -4818,12 +4817,12 @@
             <wp:extent cx="5727700" cy="2743200"/>
             <wp:effectExtent b="0" l="0" r="0" t="0"/>
             <wp:wrapTopAndBottom distB="114300" distT="114300"/>
-            <wp:docPr id="691564646" name="image2.png"/>
+            <wp:docPr id="691564646" name="image3.png"/>
             <a:graphic>
               <a:graphicData uri="http://schemas.openxmlformats.org/drawingml/2006/picture">
                 <pic:pic>
                   <pic:nvPicPr>
-                    <pic:cNvPr id="0" name="image2.png"/>
+                    <pic:cNvPr id="0" name="image3.png"/>
                     <pic:cNvPicPr preferRelativeResize="0"/>
                   </pic:nvPicPr>
                   <pic:blipFill>
@@ -6343,12 +6342,12 @@
           <wp:extent cx="1466850" cy="609600"/>
           <wp:effectExtent b="0" l="0" r="0" t="0"/>
           <wp:wrapNone/>
-          <wp:docPr descr="Uma imagem contendo luz, desenho&#10;&#10;Descrição gerada automaticamente" id="691564644" name="image1.png"/>
+          <wp:docPr descr="Uma imagem contendo luz, desenho&#10;&#10;Descrição gerada automaticamente" id="691564644" name="image2.png"/>
           <a:graphic>
             <a:graphicData uri="http://schemas.openxmlformats.org/drawingml/2006/picture">
               <pic:pic>
                 <pic:nvPicPr>
-                  <pic:cNvPr descr="Uma imagem contendo luz, desenho&#10;&#10;Descrição gerada automaticamente" id="0" name="image1.png"/>
+                  <pic:cNvPr descr="Uma imagem contendo luz, desenho&#10;&#10;Descrição gerada automaticamente" id="0" name="image2.png"/>
                   <pic:cNvPicPr preferRelativeResize="0"/>
                 </pic:nvPicPr>
                 <pic:blipFill>
@@ -6489,12 +6488,12 @@
           <wp:extent cx="1466850" cy="609600"/>
           <wp:effectExtent b="0" l="0" r="0" t="0"/>
           <wp:wrapNone/>
-          <wp:docPr descr="Uma imagem contendo luz, desenho&#10;&#10;Descrição gerada automaticamente" id="691564645" name="image1.png"/>
+          <wp:docPr descr="Uma imagem contendo luz, desenho&#10;&#10;Descrição gerada automaticamente" id="691564645" name="image2.png"/>
           <a:graphic>
             <a:graphicData uri="http://schemas.openxmlformats.org/drawingml/2006/picture">
               <pic:pic>
                 <pic:nvPicPr>
-                  <pic:cNvPr descr="Uma imagem contendo luz, desenho&#10;&#10;Descrição gerada automaticamente" id="0" name="image1.png"/>
+                  <pic:cNvPr descr="Uma imagem contendo luz, desenho&#10;&#10;Descrição gerada automaticamente" id="0" name="image2.png"/>
                   <pic:cNvPicPr preferRelativeResize="0"/>
                 </pic:nvPicPr>
                 <pic:blipFill>

</xml_diff>